<commit_message>
Fixing up lab report. Final push
</commit_message>
<xml_diff>
--- a/8_Programming_Assignment#4_Lab_Report.docx
+++ b/8_Programming_Assignment#4_Lab_Report.docx
@@ -792,12 +792,12 @@
           <wp:inline distB="114300" distT="114300" distL="114300" distR="114300">
             <wp:extent cx="3500438" cy="2043318"/>
             <wp:effectExtent b="0" l="0" r="0" t="0"/>
-            <wp:docPr id="4" name="image5.png"/>
+            <wp:docPr id="4" name="image3.png"/>
             <a:graphic>
               <a:graphicData uri="http://schemas.openxmlformats.org/drawingml/2006/picture">
                 <pic:pic>
                   <pic:nvPicPr>
-                    <pic:cNvPr id="0" name="image5.png"/>
+                    <pic:cNvPr id="0" name="image3.png"/>
                     <pic:cNvPicPr preferRelativeResize="0"/>
                   </pic:nvPicPr>
                   <pic:blipFill>
@@ -870,12 +870,12 @@
           <wp:inline distB="114300" distT="114300" distL="114300" distR="114300">
             <wp:extent cx="4367213" cy="2563364"/>
             <wp:effectExtent b="0" l="0" r="0" t="0"/>
-            <wp:docPr id="5" name="image6.png"/>
+            <wp:docPr id="5" name="image5.png"/>
             <a:graphic>
               <a:graphicData uri="http://schemas.openxmlformats.org/drawingml/2006/picture">
                 <pic:pic>
                   <pic:nvPicPr>
-                    <pic:cNvPr id="0" name="image6.png"/>
+                    <pic:cNvPr id="0" name="image5.png"/>
                     <pic:cNvPicPr preferRelativeResize="0"/>
                   </pic:nvPicPr>
                   <pic:blipFill>
@@ -1493,20 +1493,22 @@
     <w:p>
       <w:pPr>
         <w:spacing w:before="240" w:line="240" w:lineRule="auto"/>
-        <w:rPr/>
-      </w:pPr>
-      <w:r>
-        <w:rPr>
+        <w:rPr>
+          <w:rFonts w:ascii="Times New Roman" w:cs="Times New Roman" w:eastAsia="Times New Roman" w:hAnsi="Times New Roman"/>
+          <w:sz w:val="24"/>
+          <w:szCs w:val="24"/>
+        </w:rPr>
+      </w:pPr>
+      <w:r>
+        <w:rPr>
+          <w:rFonts w:ascii="Times New Roman" w:cs="Times New Roman" w:eastAsia="Times New Roman" w:hAnsi="Times New Roman"/>
+          <w:sz w:val="24"/>
+          <w:szCs w:val="24"/>
           <w:rtl w:val="0"/>
         </w:rPr>
         <w:tab/>
         <w:t xml:space="preserve">I contributed to the project by being the navigator and tester. I helped this project by helping mainly my partner in constantly testing the code and just debugging some of the code that was wrong. Besides that I also did the UML scenarios and we really just went half on almost all the work. What I learned from working with a teammate was that they have a different mentality and just think overall differently from you so seeing a different point of view and the way he was doing his work was a huge help for me to learn how to approach a problem more efficiently. Also having a second opinion from someone else is always good and helpful to fix your mistakes and just be better.</w:t>
       </w:r>
-      <w:r>
-        <w:rPr>
-          <w:rtl w:val="0"/>
-        </w:rPr>
-      </w:r>
     </w:p>
     <w:p>
       <w:pPr>
@@ -1591,16 +1593,6 @@
         <w:tab/>
         <w:t xml:space="preserve">What I learned from working with a teammate is the need to coordinate and plan in order to tackle the problem more effectively. I also learned of all the small mistakes and errors I tend to make, and having a partner to check my work and give feedback is very helpful. </w:t>
       </w:r>
-      <w:r>
-        <w:rPr>
-          <w:rtl w:val="0"/>
-        </w:rPr>
-      </w:r>
-    </w:p>
-    <w:p>
-      <w:pPr>
-        <w:rPr/>
-      </w:pPr>
       <w:r>
         <w:rPr>
           <w:rtl w:val="0"/>
@@ -1931,12 +1923,12 @@
             <wp:extent cx="7616678" cy="5291138"/>
             <wp:effectExtent b="0" l="0" r="0" t="0"/>
             <wp:wrapSquare wrapText="bothSides" distB="114300" distT="114300" distL="114300" distR="114300"/>
-            <wp:docPr id="3" name="image1.png"/>
+            <wp:docPr id="3" name="image6.png"/>
             <a:graphic>
               <a:graphicData uri="http://schemas.openxmlformats.org/drawingml/2006/picture">
                 <pic:pic>
                   <pic:nvPicPr>
-                    <pic:cNvPr id="0" name="image1.png"/>
+                    <pic:cNvPr id="0" name="image6.png"/>
                     <pic:cNvPicPr preferRelativeResize="0"/>
                   </pic:nvPicPr>
                   <pic:blipFill>
@@ -2115,12 +2107,12 @@
             <wp:extent cx="7286490" cy="5643563"/>
             <wp:effectExtent b="0" l="0" r="0" t="0"/>
             <wp:wrapSquare wrapText="bothSides" distB="114300" distT="114300" distL="114300" distR="114300"/>
-            <wp:docPr id="1" name="image3.png"/>
+            <wp:docPr id="1" name="image1.png"/>
             <a:graphic>
               <a:graphicData uri="http://schemas.openxmlformats.org/drawingml/2006/picture">
                 <pic:pic>
                   <pic:nvPicPr>
-                    <pic:cNvPr id="0" name="image3.png"/>
+                    <pic:cNvPr id="0" name="image1.png"/>
                     <pic:cNvPicPr preferRelativeResize="0"/>
                   </pic:nvPicPr>
                   <pic:blipFill>

</xml_diff>